<commit_message>
update square paper word docs
</commit_message>
<xml_diff>
--- a/docs/files/négyzetrácsA4.docx
+++ b/docs/files/négyzetrácsA4.docx
@@ -121,7 +121,7 @@
           <w:rPr>
             <w:rStyle w:val="Hyperlink"/>
           </w:rPr>
-          <w:t>https://youtu.be/oGfxqUVV960</w:t>
+          <w:t>https://www.facebook.com/pg/gyongyiras/videos/</w:t>
         </w:r>
       </w:hyperlink>
     </w:p>
@@ -1736,7 +1736,7 @@
 </file>
 
 <file path=customXml/itemProps1.xml><?xml version="1.0" encoding="utf-8"?>
-<ds:datastoreItem xmlns:ds="http://schemas.openxmlformats.org/officeDocument/2006/customXml" ds:itemID="{71521071-1A06-4311-8825-CA3780FD4146}">
+<ds:datastoreItem xmlns:ds="http://schemas.openxmlformats.org/officeDocument/2006/customXml" ds:itemID="{1C191ED6-F950-4770-8B39-C37B58D0B9D3}">
   <ds:schemaRefs>
     <ds:schemaRef ds:uri="http://schemas.openxmlformats.org/officeDocument/2006/bibliography"/>
   </ds:schemaRefs>

</xml_diff>

<commit_message>
update link in square paper word docs
</commit_message>
<xml_diff>
--- a/docs/files/négyzetrácsA4.docx
+++ b/docs/files/négyzetrácsA4.docx
@@ -114,14 +114,17 @@
         <w:pStyle w:val="Szvegfehr"/>
       </w:pPr>
       <w:r>
-        <w:t xml:space="preserve">Bemutató videó: </w:t>
+        <w:t>Bemutató videó:</w:t>
+      </w:r>
+      <w:r>
+        <w:t xml:space="preserve"> </w:t>
       </w:r>
       <w:hyperlink r:id="rId8" w:history="1">
         <w:r>
           <w:rPr>
             <w:rStyle w:val="Hyperlink"/>
           </w:rPr>
-          <w:t>https://www.facebook.com/pg/gyongyiras/videos/</w:t>
+          <w:t>https://www.facebook.com/gyongyiras/videos/681393416009243/</w:t>
         </w:r>
       </w:hyperlink>
     </w:p>
@@ -1736,7 +1739,7 @@
 </file>
 
 <file path=customXml/itemProps1.xml><?xml version="1.0" encoding="utf-8"?>
-<ds:datastoreItem xmlns:ds="http://schemas.openxmlformats.org/officeDocument/2006/customXml" ds:itemID="{1C191ED6-F950-4770-8B39-C37B58D0B9D3}">
+<ds:datastoreItem xmlns:ds="http://schemas.openxmlformats.org/officeDocument/2006/customXml" ds:itemID="{AD2447CA-2C58-49AD-95B7-308F45E74BE6}">
   <ds:schemaRefs>
     <ds:schemaRef ds:uri="http://schemas.openxmlformats.org/officeDocument/2006/bibliography"/>
   </ds:schemaRefs>

</xml_diff>

<commit_message>
add facebook link to comment property in square paper docs
</commit_message>
<xml_diff>
--- a/docs/files/négyzetrácsA4.docx
+++ b/docs/files/négyzetrácsA4.docx
@@ -114,7 +114,11 @@
         <w:pStyle w:val="Szvegfehr"/>
       </w:pPr>
       <w:r>
-        <w:t>Bemutató videó:</w:t>
+        <w:t>Bemutató videó</w:t>
+      </w:r>
+      <w:bookmarkStart w:id="0" w:name="_GoBack"/>
+      <w:r>
+        <w:t>:</w:t>
       </w:r>
       <w:r>
         <w:t xml:space="preserve"> </w:t>
@@ -127,13 +131,12 @@
           <w:t>https://www.facebook.com/gyongyiras/videos/681393416009243/</w:t>
         </w:r>
       </w:hyperlink>
+      <w:bookmarkEnd w:id="0"/>
     </w:p>
     <w:p>
       <w:pPr>
         <w:pStyle w:val="Szvegfehr"/>
       </w:pPr>
-      <w:bookmarkStart w:id="0" w:name="_GoBack"/>
-      <w:bookmarkEnd w:id="0"/>
     </w:p>
     <w:p>
       <w:pPr>
@@ -1739,7 +1742,7 @@
 </file>
 
 <file path=customXml/itemProps1.xml><?xml version="1.0" encoding="utf-8"?>
-<ds:datastoreItem xmlns:ds="http://schemas.openxmlformats.org/officeDocument/2006/customXml" ds:itemID="{AD2447CA-2C58-49AD-95B7-308F45E74BE6}">
+<ds:datastoreItem xmlns:ds="http://schemas.openxmlformats.org/officeDocument/2006/customXml" ds:itemID="{E54AED71-4C07-49BF-938C-338143C32D5A}">
   <ds:schemaRefs>
     <ds:schemaRef ds:uri="http://schemas.openxmlformats.org/officeDocument/2006/bibliography"/>
   </ds:schemaRefs>

</xml_diff>